<commit_message>
Code : LeetCode 8th problem String to Integer (atoi)
</commit_message>
<xml_diff>
--- a/CheatSheet.docx
+++ b/CheatSheet.docx
@@ -99,7 +99,19 @@
         <w:rPr>
           <w:rFonts w:eastAsia="Times New Roman"/>
         </w:rPr>
-        <w:t xml:space="preserve">Basic sort and search : </w:t>
+        <w:t xml:space="preserve">Basic sort and </w:t>
+      </w:r>
+      <w:r>
+        <w:rPr>
+          <w:rFonts w:eastAsia="Times New Roman"/>
+        </w:rPr>
+        <w:t>search:</w:t>
+      </w:r>
+      <w:r>
+        <w:rPr>
+          <w:rFonts w:eastAsia="Times New Roman"/>
+        </w:rPr>
+        <w:t xml:space="preserve"> </w:t>
       </w:r>
     </w:p>
     <w:p>
@@ -125,7 +137,13 @@
         </w:numPr>
       </w:pPr>
       <w:r>
-        <w:t>Boyer moore algorithm:</w:t>
+        <w:t xml:space="preserve">Boyer </w:t>
+      </w:r>
+      <w:r>
+        <w:t>Moore</w:t>
+      </w:r>
+      <w:r>
+        <w:t xml:space="preserve"> algorithm:</w:t>
       </w:r>
     </w:p>
     <w:p>
@@ -713,7 +731,10 @@
               <w:cnfStyle w:val="000000000000" w:firstRow="0" w:lastRow="0" w:firstColumn="0" w:lastColumn="0" w:oddVBand="0" w:evenVBand="0" w:oddHBand="0" w:evenHBand="0" w:firstRowFirstColumn="0" w:firstRowLastColumn="0" w:lastRowFirstColumn="0" w:lastRowLastColumn="0"/>
             </w:pPr>
             <w:r>
-              <w:t>O(1)</w:t>
+              <w:t>O (</w:t>
+            </w:r>
+            <w:r>
+              <w:t>1)</w:t>
             </w:r>
           </w:p>
         </w:tc>
@@ -770,7 +791,12 @@
         <w:ind w:left="1440" w:firstLine="720"/>
       </w:pPr>
       <w:r>
-        <w:t xml:space="preserve">References : </w:t>
+        <w:t>References</w:t>
+      </w:r>
+      <w:bookmarkStart w:id="0" w:name="_GoBack"/>
+      <w:bookmarkEnd w:id="0"/>
+      <w:r>
+        <w:t xml:space="preserve">: </w:t>
       </w:r>
       <w:hyperlink r:id="rId7" w:history="1">
         <w:r>
@@ -811,7 +837,19 @@
           <w:sz w:val="48"/>
           <w:szCs w:val="48"/>
         </w:rPr>
-        <w:t>Count Number of Occurences</w:t>
+        <w:t xml:space="preserve">Count Number of </w:t>
+      </w:r>
+      <w:r>
+        <w:rPr>
+          <w:rFonts w:ascii="Lato" w:eastAsia="Times New Roman" w:hAnsi="Lato" w:cs="Times New Roman"/>
+          <w:b/>
+          <w:bCs/>
+          <w:color w:val="000000"/>
+          <w:kern w:val="36"/>
+          <w:sz w:val="48"/>
+          <w:szCs w:val="48"/>
+        </w:rPr>
+        <w:t>Occurrences</w:t>
       </w:r>
     </w:p>
     <w:p>
@@ -829,7 +867,7 @@
         <w:rPr>
           <w:rFonts w:eastAsia="Times New Roman"/>
         </w:rPr>
-        <w:t>Linear Search :</w:t>
+        <w:t>Linear Search:</w:t>
       </w:r>
     </w:p>
     <w:p>
@@ -855,7 +893,7 @@
         </w:numPr>
       </w:pPr>
       <w:r>
-        <w:t>Binary Search :</w:t>
+        <w:t>Binary Search:</w:t>
       </w:r>
     </w:p>
     <w:p>
@@ -863,7 +901,15 @@
         <w:ind w:left="2520" w:firstLine="360"/>
       </w:pPr>
       <w:r>
-        <w:t>Find the first occurrence(i) of k in array and last occurrence(j) of k in array. Return (j-i+1)</w:t>
+        <w:t>Find the first occurrence(</w:t>
+      </w:r>
+      <w:proofErr w:type="spellStart"/>
+      <w:r>
+        <w:t>i</w:t>
+      </w:r>
+      <w:proofErr w:type="spellEnd"/>
+      <w:r>
+        <w:t>) of k in array and last occurrence(j) of k in array. Return (j-i+1)</w:t>
       </w:r>
     </w:p>
     <w:p>
@@ -996,8 +1042,13 @@
               <w:ind w:left="0"/>
               <w:cnfStyle w:val="000000100000" w:firstRow="0" w:lastRow="0" w:firstColumn="0" w:lastColumn="0" w:oddVBand="0" w:evenVBand="0" w:oddHBand="1" w:evenHBand="0" w:firstRowFirstColumn="0" w:firstRowLastColumn="0" w:lastRowFirstColumn="0" w:lastRowLastColumn="0"/>
             </w:pPr>
+            <w:proofErr w:type="gramStart"/>
             <w:r>
-              <w:t>O(1)</w:t>
+              <w:t>O(</w:t>
+            </w:r>
+            <w:proofErr w:type="gramEnd"/>
+            <w:r>
+              <w:t>1)</w:t>
             </w:r>
           </w:p>
         </w:tc>
@@ -1071,8 +1122,13 @@
               <w:ind w:left="0"/>
               <w:cnfStyle w:val="000000000000" w:firstRow="0" w:lastRow="0" w:firstColumn="0" w:lastColumn="0" w:oddVBand="0" w:evenVBand="0" w:oddHBand="0" w:evenHBand="0" w:firstRowFirstColumn="0" w:firstRowLastColumn="0" w:lastRowFirstColumn="0" w:lastRowLastColumn="0"/>
             </w:pPr>
+            <w:proofErr w:type="gramStart"/>
             <w:r>
-              <w:t>O(1)</w:t>
+              <w:t>O(</w:t>
+            </w:r>
+            <w:proofErr w:type="gramEnd"/>
+            <w:r>
+              <w:t>1)</w:t>
             </w:r>
           </w:p>
         </w:tc>
@@ -1086,9 +1142,11 @@
               <w:ind w:left="0"/>
               <w:cnfStyle w:val="000000000000" w:firstRow="0" w:lastRow="0" w:firstColumn="0" w:lastColumn="0" w:oddVBand="0" w:evenVBand="0" w:oddHBand="0" w:evenHBand="0" w:firstRowFirstColumn="0" w:firstRowLastColumn="0" w:lastRowFirstColumn="0" w:lastRowLastColumn="0"/>
             </w:pPr>
+            <w:proofErr w:type="gramStart"/>
             <w:r>
               <w:t>O(</w:t>
             </w:r>
+            <w:proofErr w:type="gramEnd"/>
             <w:r>
               <w:t xml:space="preserve">log </w:t>
             </w:r>
@@ -1135,7 +1193,7 @@
         <w:ind w:left="1440" w:firstLine="720"/>
       </w:pPr>
       <w:r>
-        <w:t>References :</w:t>
+        <w:t>References:</w:t>
       </w:r>
       <w:r>
         <w:t xml:space="preserve"> 1. </w:t>
@@ -1154,8 +1212,6 @@
         <w:pStyle w:val="ListParagraph"/>
         <w:ind w:left="1440" w:firstLine="720"/>
       </w:pPr>
-      <w:bookmarkStart w:id="0" w:name="_GoBack"/>
-      <w:bookmarkEnd w:id="0"/>
       <w:r>
         <w:tab/>
       </w:r>
@@ -2367,7 +2423,7 @@
         <w:behaviors>
           <w:behavior w:val="content"/>
         </w:behaviors>
-        <w:guid w:val="{CFD204A5-7D60-4C54-8472-7DAD71F48B85}"/>
+        <w:guid w:val="{6E89C18D-006B-4803-A73F-789AE62B2CE3}"/>
       </w:docPartPr>
       <w:docPartBody>
         <w:p>
@@ -2391,14 +2447,14 @@
     <w:charset w:val="00"/>
     <w:family w:val="roman"/>
     <w:pitch w:val="variable"/>
-    <w:sig w:usb0="E0002AFF" w:usb1="C0007843" w:usb2="00000009" w:usb3="00000000" w:csb0="000001FF" w:csb1="00000000"/>
+    <w:sig w:usb0="E0002EFF" w:usb1="C000785B" w:usb2="00000009" w:usb3="00000000" w:csb0="000001FF" w:csb1="00000000"/>
   </w:font>
   <w:font w:name="Calibri">
     <w:panose1 w:val="020F0502020204030204"/>
     <w:charset w:val="00"/>
     <w:family w:val="swiss"/>
     <w:pitch w:val="variable"/>
-    <w:sig w:usb0="E0002AFF" w:usb1="4000ACFF" w:usb2="00000001" w:usb3="00000000" w:csb0="000001FF" w:csb1="00000000"/>
+    <w:sig w:usb0="E0002AFF" w:usb1="C000247B" w:usb2="00000009" w:usb3="00000000" w:csb0="000001FF" w:csb1="00000000"/>
   </w:font>
   <w:font w:name="Segoe UI">
     <w:panose1 w:val="020B0502040204020203"/>
@@ -2423,7 +2479,6 @@
     <w:pitch w:val="default"/>
   </w:font>
   <w:font w:name="Courier">
-    <w:altName w:val="Courier New"/>
     <w:panose1 w:val="02070409020205020404"/>
     <w:charset w:val="00"/>
     <w:family w:val="modern"/>
@@ -2435,7 +2490,7 @@
     <w:charset w:val="00"/>
     <w:family w:val="swiss"/>
     <w:pitch w:val="variable"/>
-    <w:sig w:usb0="A0002AEF" w:usb1="4000207B" w:usb2="00000000" w:usb3="00000000" w:csb0="000001FF" w:csb1="00000000"/>
+    <w:sig w:usb0="E0002AFF" w:usb1="C000247B" w:usb2="00000009" w:usb3="00000000" w:csb0="000001FF" w:csb1="00000000"/>
   </w:font>
 </w:fonts>
 </file>
@@ -2452,11 +2507,14 @@
     <w:compatSetting w:name="enableOpenTypeFeatures" w:uri="http://schemas.microsoft.com/office/word" w:val="1"/>
     <w:compatSetting w:name="doNotFlipMirrorIndents" w:uri="http://schemas.microsoft.com/office/word" w:val="1"/>
     <w:compatSetting w:name="differentiateMultirowTableHeaders" w:uri="http://schemas.microsoft.com/office/word" w:val="1"/>
+    <w:compatSetting w:name="useWord2013TrackBottomHyphenation" w:uri="http://schemas.microsoft.com/office/word" w:val="1"/>
   </w:compat>
   <w:rsids>
     <w:rsidRoot w:val="00724F40"/>
     <w:rsid w:val="001D5D48"/>
+    <w:rsid w:val="00584D09"/>
     <w:rsid w:val="00724F40"/>
+    <w:rsid w:val="00E72C8A"/>
   </w:rsids>
   <m:mathPr>
     <m:mathFont m:val="Cambria Math"/>
@@ -2909,7 +2967,7 @@
     <w:basedOn w:val="DefaultParagraphFont"/>
     <w:uiPriority w:val="99"/>
     <w:semiHidden/>
-    <w:rsid w:val="00724F40"/>
+    <w:rsid w:val="00E72C8A"/>
     <w:rPr>
       <w:color w:val="808080"/>
     </w:rPr>
@@ -3220,6 +3278,15 @@
 </file>
 
 <file path=customXml/item1.xml><?xml version="1.0" encoding="utf-8"?>
+<?mso-contentType ?>
+<FormTemplates xmlns="http://schemas.microsoft.com/sharepoint/v3/contenttype/forms">
+  <Display>DocumentLibraryForm</Display>
+  <Edit>AssetEditForm</Edit>
+  <New>DocumentLibraryForm</New>
+</FormTemplates>
+</file>
+
+<file path=customXml/item2.xml><?xml version="1.0" encoding="utf-8"?>
 <BlogPostInfo xmlns="http://www.microsoft.com/Office/Word/BlogTool">
   <PostTitle>Algorithms</PostTitle>
   <PostDate/>
@@ -3249,27 +3316,18 @@
 </BlogPostInfo>
 </file>
 
-<file path=customXml/item2.xml><?xml version="1.0" encoding="utf-8"?>
-<?mso-contentType ?>
-<FormTemplates xmlns="http://schemas.microsoft.com/sharepoint/v3/contenttype/forms">
-  <Display>DocumentLibraryForm</Display>
-  <Edit>AssetEditForm</Edit>
-  <New>DocumentLibraryForm</New>
-</FormTemplates>
+<file path=customXml/itemProps1.xml><?xml version="1.0" encoding="utf-8"?>
+<ds:datastoreItem xmlns:ds="http://schemas.openxmlformats.org/officeDocument/2006/customXml" ds:itemID="{5D1E2072-A7E3-4DAE-9149-608034D634FC}">
+  <ds:schemaRefs>
+    <ds:schemaRef ds:uri="http://schemas.microsoft.com/sharepoint/v3/contenttype/forms"/>
+  </ds:schemaRefs>
+</ds:datastoreItem>
 </file>
 
-<file path=customXml/itemProps1.xml><?xml version="1.0" encoding="utf-8"?>
+<file path=customXml/itemProps2.xml><?xml version="1.0" encoding="utf-8"?>
 <ds:datastoreItem xmlns:ds="http://schemas.openxmlformats.org/officeDocument/2006/customXml" ds:itemID="{5F329CAD-B019-4FA6-9FEF-74898909AD20}">
   <ds:schemaRefs>
     <ds:schemaRef ds:uri="http://www.microsoft.com/Office/Word/BlogTool"/>
   </ds:schemaRefs>
 </ds:datastoreItem>
-</file>
-
-<file path=customXml/itemProps2.xml><?xml version="1.0" encoding="utf-8"?>
-<ds:datastoreItem xmlns:ds="http://schemas.openxmlformats.org/officeDocument/2006/customXml" ds:itemID="{5D1E2072-A7E3-4DAE-9149-608034D634FC}">
-  <ds:schemaRefs>
-    <ds:schemaRef ds:uri="http://schemas.microsoft.com/sharepoint/v3/contenttype/forms"/>
-  </ds:schemaRefs>
-</ds:datastoreItem>
 </file>
</xml_diff>